<commit_message>
Updated sheet, completed Algo
</commit_message>
<xml_diff>
--- a/GO & GO Classes TEST SERIES/GO Classes/GO Classes Test Series 2023  Algorithms  Test 1.docx
+++ b/GO & GO Classes TEST SERIES/GO Classes/GO Classes Test Series 2023  Algorithms  Test 1.docx
@@ -3,7 +3,26 @@
 <w:document xmlns:wpc="http://schemas.microsoft.com/office/word/2010/wordprocessingCanvas" xmlns:cx="http://schemas.microsoft.com/office/drawing/2014/chartex" xmlns:cx1="http://schemas.microsoft.com/office/drawing/2015/9/8/chartex" xmlns:cx2="http://schemas.microsoft.com/office/drawing/2015/10/21/chartex" xmlns:cx3="http://schemas.microsoft.com/office/drawing/2016/5/9/chartex" xmlns:cx4="http://schemas.microsoft.com/office/drawing/2016/5/10/chartex" xmlns:cx5="http://schemas.microsoft.com/office/drawing/2016/5/11/chartex" xmlns:cx6="http://schemas.microsoft.com/office/drawing/2016/5/12/chartex" xmlns:cx7="http://schemas.microsoft.com/office/drawing/2016/5/13/chartex" xmlns:cx8="http://schemas.microsoft.com/office/drawing/2016/5/14/chartex" xmlns:mc="http://schemas.openxmlformats.org/markup-compatibility/2006" xmlns:aink="http://schemas.microsoft.com/office/drawing/2016/ink" xmlns:am3d="http://schemas.microsoft.com/office/drawing/2017/model3d" xmlns:o="urn:schemas-microsoft-com:office:office" xmlns:oel="http://schemas.microsoft.com/office/2019/extlst" xmlns:r="http://schemas.openxmlformats.org/officeDocument/2006/relationships" xmlns:m="http://schemas.openxmlformats.org/officeDocument/2006/math" xmlns:v="urn:schemas-microsoft-com:vml" xmlns:wp14="http://schemas.microsoft.com/office/word/2010/wordprocessingDrawing" xmlns:wp="http://schemas.openxmlformats.org/drawingml/2006/wordprocessingDrawing" xmlns:w10="urn:schemas-microsoft-com:office:word" xmlns:w="http://schemas.openxmlformats.org/wordprocessingml/2006/main" xmlns:w14="http://schemas.microsoft.com/office/word/2010/wordml" xmlns:w15="http://schemas.microsoft.com/office/word/2012/wordml" xmlns:w16cex="http://schemas.microsoft.com/office/word/2018/wordml/cex" xmlns:w16cid="http://schemas.microsoft.com/office/word/2016/wordml/cid" xmlns:w16="http://schemas.microsoft.com/office/word/2018/wordml" xmlns:w16sdtdh="http://schemas.microsoft.com/office/word/2020/wordml/sdtdatahash" xmlns:w16se="http://schemas.microsoft.com/office/word/2015/wordml/symex" xmlns:wpg="http://schemas.microsoft.com/office/word/2010/wordprocessingGroup" xmlns:wpi="http://schemas.microsoft.com/office/word/2010/wordprocessingInk" xmlns:wne="http://schemas.microsoft.com/office/word/2006/wordml" xmlns:wps="http://schemas.microsoft.com/office/word/2010/wordprocessingShape" mc:Ignorable="w14 w15 w16se w16cid w16 w16cex w16sdtdh wp14">
   <w:body>
     <w:p>
+      <w:r>
+        <w:t xml:space="preserve">Exam Link: </w:t>
+      </w:r>
       <w:hyperlink r:id="rId4" w:history="1">
+        <w:r>
+          <w:rPr>
+            <w:rStyle w:val="Hyperlink"/>
+          </w:rPr>
+          <w:t>GO Classes Test Series 2023 | Algorithms | Test 1 - GATE Overflow for GATE CSE</w:t>
+        </w:r>
+      </w:hyperlink>
+    </w:p>
+    <w:p/>
+    <w:p>
+      <w:pPr>
+        <w:rPr>
+          <w:rStyle w:val="Hyperlink"/>
+        </w:rPr>
+      </w:pPr>
+      <w:hyperlink r:id="rId5" w:history="1">
         <w:r>
           <w:rPr>
             <w:rStyle w:val="Hyperlink"/>
@@ -12,6 +31,47 @@
         </w:r>
       </w:hyperlink>
     </w:p>
+    <w:p>
+      <w:hyperlink r:id="rId6" w:history="1">
+        <w:r>
+          <w:rPr>
+            <w:rStyle w:val="Hyperlink"/>
+          </w:rPr>
+          <w:t>https://gateoverflow.in/376695/go-classes-test-series-2023-algorithms-test-1-question-9?show=392250#c392250</w:t>
+        </w:r>
+      </w:hyperlink>
+    </w:p>
+    <w:p>
+      <w:hyperlink r:id="rId7" w:history="1">
+        <w:r>
+          <w:rPr>
+            <w:rStyle w:val="Hyperlink"/>
+          </w:rPr>
+          <w:t>Algorithms: GO Classes Test Series 2023 | Algorithms | Test 1 | Question: 10 (gateoverflow.in)</w:t>
+        </w:r>
+      </w:hyperlink>
+    </w:p>
+    <w:p>
+      <w:hyperlink r:id="rId8" w:history="1">
+        <w:r>
+          <w:rPr>
+            <w:rStyle w:val="Hyperlink"/>
+          </w:rPr>
+          <w:t>https://gateoverflow.in/376685/go-classes-test-series-2023-algorithms-test-1-question-15?show=392254#c392254</w:t>
+        </w:r>
+      </w:hyperlink>
+    </w:p>
+    <w:p>
+      <w:hyperlink r:id="rId9" w:history="1">
+        <w:r>
+          <w:rPr>
+            <w:rStyle w:val="Hyperlink"/>
+          </w:rPr>
+          <w:t>Algorithms: GO Classes Test Series 2023 | Algorithms | Test 1 | Question: 5 (gateoverflow.in)</w:t>
+        </w:r>
+      </w:hyperlink>
+    </w:p>
+    <w:p/>
     <w:sectPr>
       <w:pgSz w:w="11906" w:h="16838"/>
       <w:pgMar w:top="1440" w:right="1440" w:bottom="1440" w:left="1440" w:header="708" w:footer="708" w:gutter="0"/>
@@ -452,12 +512,23 @@
     <w:name w:val="Hyperlink"/>
     <w:basedOn w:val="DefaultParagraphFont"/>
     <w:uiPriority w:val="99"/>
-    <w:semiHidden/>
     <w:unhideWhenUsed/>
     <w:rsid w:val="00AF13A9"/>
     <w:rPr>
       <w:color w:val="0000FF"/>
       <w:u w:val="single"/>
+    </w:rPr>
+  </w:style>
+  <w:style w:type="character" w:styleId="UnresolvedMention">
+    <w:name w:val="Unresolved Mention"/>
+    <w:basedOn w:val="DefaultParagraphFont"/>
+    <w:uiPriority w:val="99"/>
+    <w:semiHidden/>
+    <w:unhideWhenUsed/>
+    <w:rsid w:val="00023359"/>
+    <w:rPr>
+      <w:color w:val="605E5C"/>
+      <w:shd w:val="clear" w:color="auto" w:fill="E1DFDD"/>
     </w:rPr>
   </w:style>
 </w:styles>

</xml_diff>